<commit_message>
Add temperature based on latitude #3
Temperature has two influencing factors: latitude and altitude
Added latitude to determine the avergate temperature and decrement temperature with increasing altitude
</commit_message>
<xml_diff>
--- a/FinalReport.docx
+++ b/FinalReport.docx
@@ -8,15 +8,7 @@
         <w:ind w:left="-5"/>
       </w:pPr>
       <w:r>
-        <w:t xml:space="preserve">Tran </w:t>
-      </w:r>
-      <w:proofErr w:type="spellStart"/>
-      <w:r>
-        <w:t>Tran</w:t>
-      </w:r>
-      <w:proofErr w:type="spellEnd"/>
-      <w:r>
-        <w:t xml:space="preserve"> – Geometric Modelling Spring 2025 Project </w:t>
+        <w:t xml:space="preserve">Tran Tran – Geometric Modelling Spring 2025 Project </w:t>
       </w:r>
     </w:p>
     <w:p>
@@ -40,7 +32,19 @@
           <w:rPr>
             <w:rStyle w:val="Hyperlink"/>
           </w:rPr>
-          <w:t>https://worldcomp-proceedings.com/proc/p2013/CGV4061.pdf</w:t>
+          <w:t>https://worldc</w:t>
+        </w:r>
+        <w:r>
+          <w:rPr>
+            <w:rStyle w:val="Hyperlink"/>
+          </w:rPr>
+          <w:t>o</w:t>
+        </w:r>
+        <w:r>
+          <w:rPr>
+            <w:rStyle w:val="Hyperlink"/>
+          </w:rPr>
+          <w:t>mp-proceedings.com/proc/p2013/CGV4061.pdf</w:t>
         </w:r>
       </w:hyperlink>
     </w:p>
@@ -49,23 +53,7 @@
         <w:ind w:left="-5" w:right="0"/>
       </w:pPr>
       <w:r>
-        <w:t xml:space="preserve">From a height map, the algorithm will read the elevation data at each </w:t>
-      </w:r>
-      <w:proofErr w:type="gramStart"/>
-      <w:r>
-        <w:t>pixels</w:t>
-      </w:r>
-      <w:proofErr w:type="gramEnd"/>
-      <w:r>
-        <w:t xml:space="preserve"> and generate a vertex at the height data. However, how can we generate a terrain without a heightmap that </w:t>
-      </w:r>
-      <w:proofErr w:type="gramStart"/>
-      <w:r>
-        <w:t>look</w:t>
-      </w:r>
-      <w:proofErr w:type="gramEnd"/>
-      <w:r>
-        <w:t xml:space="preserve"> realistic.  </w:t>
+        <w:t xml:space="preserve">From a height map, the algorithm will read the elevation data at each pixels and generate a vertex at the height data. However, how can we generate a terrain without a heightmap that look realistic.  </w:t>
       </w:r>
     </w:p>
     <w:p>
@@ -73,23 +61,7 @@
         <w:ind w:left="-5" w:right="0"/>
       </w:pPr>
       <w:r>
-        <w:t xml:space="preserve">Landscapes are self-similar in that looking at the landscape at different scales exhibit same basic characteristics. For example, a big mountain contains several peaks and each peak </w:t>
-      </w:r>
-      <w:proofErr w:type="gramStart"/>
-      <w:r>
-        <w:t>when</w:t>
-      </w:r>
-      <w:proofErr w:type="gramEnd"/>
-      <w:r>
-        <w:t xml:space="preserve"> </w:t>
-      </w:r>
-      <w:proofErr w:type="gramStart"/>
-      <w:r>
-        <w:t>zoomed</w:t>
-      </w:r>
-      <w:proofErr w:type="gramEnd"/>
-      <w:r>
-        <w:t xml:space="preserve"> out contains smaller peaks. Fractals are similar in this nature. Therefore, this characteristic allows us to represent terrain as fractals  </w:t>
+        <w:t xml:space="preserve">Landscapes are self-similar in that looking at the landscape at different scales exhibit same basic characteristics. For example, a big mountain contains several peaks and each peak when zoomed out contains smaller peaks. Fractals are similar in this nature. Therefore, this characteristic allows us to represent terrain as fractals  </w:t>
       </w:r>
     </w:p>
     <w:p>
@@ -109,15 +81,7 @@
         <w:t>close</w:t>
       </w:r>
       <w:r>
-        <w:t xml:space="preserve"> to each other so in generating vertex, we will </w:t>
-      </w:r>
-      <w:proofErr w:type="gramStart"/>
-      <w:r>
-        <w:t>take into account</w:t>
-      </w:r>
-      <w:proofErr w:type="gramEnd"/>
-      <w:r>
-        <w:t xml:space="preserve"> the proximity of their neighboring vertex.  </w:t>
+        <w:t xml:space="preserve"> to each other so in generating vertex, we will take into account the proximity of their neighboring vertex.  </w:t>
       </w:r>
     </w:p>
     <w:p>
@@ -125,15 +89,7 @@
         <w:ind w:left="-5" w:right="0"/>
       </w:pPr>
       <w:r>
-        <w:t xml:space="preserve"> Diamond-Square algorithm to have each point’s height depending in four directions of the grid.  The algorithm is </w:t>
-      </w:r>
-      <w:proofErr w:type="gramStart"/>
-      <w:r>
-        <w:t>iterative</w:t>
-      </w:r>
-      <w:proofErr w:type="gramEnd"/>
-      <w:r>
-        <w:t xml:space="preserve"> process including: </w:t>
+        <w:t xml:space="preserve"> Diamond-Square algorithm to have each point’s height depending in four directions of the grid.  The algorithm is iterative process including: </w:t>
       </w:r>
     </w:p>
     <w:p>
@@ -159,23 +115,7 @@
         <w:ind w:right="233" w:hanging="240"/>
       </w:pPr>
       <w:r>
-        <w:t>Diamond step: Average the four corners and add a random perturbation evenly distributed between –</w:t>
-      </w:r>
-      <w:proofErr w:type="spellStart"/>
-      <w:r>
-        <w:t>ri</w:t>
-      </w:r>
-      <w:proofErr w:type="spellEnd"/>
-      <w:r>
-        <w:t xml:space="preserve"> and </w:t>
-      </w:r>
-      <w:proofErr w:type="spellStart"/>
-      <w:r>
-        <w:t>ri</w:t>
-      </w:r>
-      <w:proofErr w:type="spellEnd"/>
-      <w:r>
-        <w:t xml:space="preserve">. Assign this to the midpoint of the four corners. </w:t>
+        <w:t xml:space="preserve">Diamond step: Average the four corners and add a random perturbation evenly distributed between –ri and ri. Assign this to the midpoint of the four corners. </w:t>
       </w:r>
     </w:p>
     <w:p>
@@ -203,6 +143,7 @@
       <w:r>
         <w:rPr>
           <w:rFonts w:ascii="Calibri" w:eastAsia="Calibri" w:hAnsi="Calibri" w:cs="Calibri"/>
+          <w:noProof/>
         </w:rPr>
         <w:drawing>
           <wp:anchor distT="0" distB="0" distL="114300" distR="114300" simplePos="0" relativeHeight="251658240" behindDoc="0" locked="0" layoutInCell="1" allowOverlap="1" wp14:anchorId="0B96A8EE" wp14:editId="4A0CCE41">
@@ -313,6 +254,9 @@
         <w:ind w:left="0" w:right="0" w:firstLine="0"/>
       </w:pPr>
       <w:r>
+        <w:rPr>
+          <w:noProof/>
+        </w:rPr>
         <w:lastRenderedPageBreak/>
         <w:drawing>
           <wp:anchor distT="0" distB="0" distL="114300" distR="114300" simplePos="0" relativeHeight="251659264" behindDoc="0" locked="0" layoutInCell="1" allowOverlap="1" wp14:anchorId="3B39B855" wp14:editId="340A74CF">
@@ -365,10 +309,7 @@
         </w:drawing>
       </w:r>
       <w:r>
-        <w:t xml:space="preserve"> </w:t>
-      </w:r>
-      <w:r>
-        <w:t>Code:</w:t>
+        <w:t xml:space="preserve"> Code:</w:t>
       </w:r>
     </w:p>
     <w:p>
@@ -400,6 +341,7 @@
         <w:rPr>
           <w:b/>
           <w:bCs/>
+          <w:noProof/>
         </w:rPr>
         <w:drawing>
           <wp:inline distT="0" distB="0" distL="0" distR="0" wp14:anchorId="5F37EE95" wp14:editId="0EB70131">
@@ -471,6 +413,9 @@
         <w:ind w:right="0"/>
       </w:pPr>
       <w:r>
+        <w:rPr>
+          <w:noProof/>
+        </w:rPr>
         <w:lastRenderedPageBreak/>
         <w:drawing>
           <wp:anchor distT="0" distB="0" distL="114300" distR="114300" simplePos="0" relativeHeight="251660288" behindDoc="0" locked="0" layoutInCell="1" allowOverlap="1" wp14:anchorId="11901F29" wp14:editId="575866E8">
@@ -625,29 +570,8 @@
         <w:spacing w:after="0" w:line="259" w:lineRule="auto"/>
         <w:ind w:right="0" w:firstLine="0"/>
       </w:pPr>
-      <w:proofErr w:type="spellStart"/>
-      <w:r>
-        <w:t>QuadTree</w:t>
-      </w:r>
-      <w:proofErr w:type="spellEnd"/>
-      <w:r>
-        <w:t xml:space="preserve"> </w:t>
-      </w:r>
-      <w:proofErr w:type="gramStart"/>
-      <w:r>
-        <w:t>structure:</w:t>
-      </w:r>
-      <w:proofErr w:type="gramEnd"/>
-      <w:r>
-        <w:t xml:space="preserve"> defines the whole </w:t>
-      </w:r>
-      <w:proofErr w:type="spellStart"/>
-      <w:r>
-        <w:t>QuadTree</w:t>
-      </w:r>
-      <w:proofErr w:type="spellEnd"/>
-      <w:r>
-        <w:t xml:space="preserve"> structure with a root node. </w:t>
+      <w:r>
+        <w:t xml:space="preserve">QuadTree structure: defines the whole QuadTree structure with a root node. </w:t>
       </w:r>
     </w:p>
     <w:p>
@@ -692,15 +616,7 @@
         <w:t>The height</w:t>
       </w:r>
       <w:r>
-        <w:t xml:space="preserve"> variance of a </w:t>
-      </w:r>
-      <w:proofErr w:type="gramStart"/>
-      <w:r>
-        <w:t>child</w:t>
-      </w:r>
-      <w:proofErr w:type="gramEnd"/>
-      <w:r>
-        <w:t xml:space="preserve"> node is equal with its parent multiplying by the roughness constant:</w:t>
+        <w:t xml:space="preserve"> variance of a child node is equal with its parent multiplying by the roughness constant:</w:t>
       </w:r>
     </w:p>
     <w:p>
@@ -710,6 +626,9 @@
         <w:ind w:left="1080" w:right="0" w:firstLine="0"/>
       </w:pPr>
       <w:r>
+        <w:rPr>
+          <w:noProof/>
+        </w:rPr>
         <w:drawing>
           <wp:inline distT="0" distB="0" distL="0" distR="0" wp14:anchorId="215A7A03" wp14:editId="27077845">
             <wp:extent cx="5601482" cy="3238952"/>
@@ -761,15 +680,7 @@
         <w:t xml:space="preserve">Subdivide the tree: initialize a </w:t>
       </w:r>
       <w:r>
-        <w:t xml:space="preserve">queue with the list of nodes </w:t>
-      </w:r>
-      <w:proofErr w:type="gramStart"/>
-      <w:r>
-        <w:t>in order to</w:t>
-      </w:r>
-      <w:proofErr w:type="gramEnd"/>
-      <w:r>
-        <w:t xml:space="preserve"> perform bread first traversal. Once we reach the leaf node, we will subdivide the node (triangle)</w:t>
+        <w:t>queue with the list of nodes in order to perform bread first traversal. Once we reach the leaf node, we will subdivide the node (triangle)</w:t>
       </w:r>
     </w:p>
     <w:p>
@@ -779,6 +690,9 @@
         <w:ind w:left="1080" w:right="0" w:firstLine="0"/>
       </w:pPr>
       <w:r>
+        <w:rPr>
+          <w:noProof/>
+        </w:rPr>
         <w:lastRenderedPageBreak/>
         <w:drawing>
           <wp:inline distT="0" distB="0" distL="0" distR="0" wp14:anchorId="22A4575E" wp14:editId="62A7C9DE">
@@ -828,15 +742,7 @@
         <w:ind w:right="0"/>
       </w:pPr>
       <w:r>
-        <w:t xml:space="preserve">Subdivide the node: This function check to see its neighbor triangles have already been assigned a midpoint displacement. If not, it will assign a midpoint with displacement variance. Then the function will create four new </w:t>
-      </w:r>
-      <w:proofErr w:type="gramStart"/>
-      <w:r>
-        <w:t>children</w:t>
-      </w:r>
-      <w:proofErr w:type="gramEnd"/>
-      <w:r>
-        <w:t xml:space="preserve"> nodes left, right, top, center.</w:t>
+        <w:t>Subdivide the node: This function check to see its neighbor triangles have already been assigned a midpoint displacement. If not, it will assign a midpoint with displacement variance. Then the function will create four new children nodes left, right, top, center.</w:t>
       </w:r>
     </w:p>
     <w:p>
@@ -853,6 +759,9 @@
         <w:ind w:left="1080" w:right="0" w:firstLine="0"/>
       </w:pPr>
       <w:r>
+        <w:rPr>
+          <w:noProof/>
+        </w:rPr>
         <w:drawing>
           <wp:anchor distT="0" distB="0" distL="114300" distR="114300" simplePos="0" relativeHeight="251661312" behindDoc="0" locked="0" layoutInCell="1" allowOverlap="1" wp14:anchorId="24C8EA6F" wp14:editId="0D989844">
             <wp:simplePos x="0" y="0"/>
@@ -927,52 +836,55 @@
         <w:ind w:left="1080" w:right="0" w:firstLine="0"/>
       </w:pPr>
       <w:r>
-        <w:t xml:space="preserve">Debugging: I am printing out the list of </w:t>
-      </w:r>
-      <w:proofErr w:type="gramStart"/>
-      <w:r>
-        <w:t>node</w:t>
-      </w:r>
-      <w:proofErr w:type="gramEnd"/>
+        <w:t xml:space="preserve">Debugging: I am printing out the list of node vertice and realize that the vertice getting smaller and smaller. I think it is related to normalization issue. But I ran out </w:t>
+      </w:r>
+      <w:r>
+        <w:lastRenderedPageBreak/>
+        <w:t>of time to be able to fix it.</w:t>
+      </w:r>
+    </w:p>
+    <w:p>
+      <w:pPr>
+        <w:spacing w:after="0" w:line="259" w:lineRule="auto"/>
+        <w:ind w:right="0"/>
+      </w:pPr>
+      <w:r>
+        <w:t>How to distribute the elevation”</w:t>
+      </w:r>
+    </w:p>
+    <w:p>
+      <w:pPr>
+        <w:pStyle w:val="ListParagraph"/>
+        <w:numPr>
+          <w:ilvl w:val="0"/>
+          <w:numId w:val="5"/>
+        </w:numPr>
+        <w:spacing w:after="0" w:line="259" w:lineRule="auto"/>
+        <w:ind w:right="0"/>
+      </w:pPr>
+      <w:r>
+        <w:t xml:space="preserve">Biome types: </w:t>
+      </w:r>
+      <w:r>
+        <w:t>high elevations get snow, rock, tundra; medium elevations get shrubs, deserts, forests, and grassland; low elevations get rain forests, grassland, and beaches.</w:t>
+      </w:r>
+    </w:p>
+    <w:p>
+      <w:pPr>
+        <w:pStyle w:val="ListParagraph"/>
+        <w:numPr>
+          <w:ilvl w:val="0"/>
+          <w:numId w:val="5"/>
+        </w:numPr>
+        <w:spacing w:after="0" w:line="259" w:lineRule="auto"/>
+        <w:ind w:right="0"/>
+      </w:pPr>
+      <w:r>
+        <w:t>Rivers from high elevations down to the coast</w:t>
+      </w:r>
       <w:r>
         <w:t xml:space="preserve"> </w:t>
       </w:r>
-      <w:proofErr w:type="spellStart"/>
-      <w:r>
-        <w:t>vertice</w:t>
-      </w:r>
-      <w:proofErr w:type="spellEnd"/>
-      <w:r>
-        <w:t xml:space="preserve"> and realize that the </w:t>
-      </w:r>
-      <w:proofErr w:type="spellStart"/>
-      <w:r>
-        <w:t>vertice</w:t>
-      </w:r>
-      <w:proofErr w:type="spellEnd"/>
-      <w:r>
-        <w:t xml:space="preserve"> </w:t>
-      </w:r>
-      <w:proofErr w:type="gramStart"/>
-      <w:r>
-        <w:t>getting</w:t>
-      </w:r>
-      <w:proofErr w:type="gramEnd"/>
-      <w:r>
-        <w:t xml:space="preserve"> smaller and smaller. I think it is related to normalization </w:t>
-      </w:r>
-      <w:proofErr w:type="gramStart"/>
-      <w:r>
-        <w:t>issue</w:t>
-      </w:r>
-      <w:proofErr w:type="gramEnd"/>
-      <w:r>
-        <w:t xml:space="preserve">. But I ran out </w:t>
-      </w:r>
-      <w:r>
-        <w:lastRenderedPageBreak/>
-        <w:t xml:space="preserve">of time to be able to fix it. </w:t>
-      </w:r>
     </w:p>
     <w:p>
       <w:pPr>
@@ -980,6 +892,32 @@
         <w:spacing w:after="0" w:line="259" w:lineRule="auto"/>
         <w:ind w:left="1080" w:right="0" w:firstLine="0"/>
       </w:pPr>
+    </w:p>
+    <w:p>
+      <w:pPr>
+        <w:pStyle w:val="ListParagraph"/>
+        <w:spacing w:after="0" w:line="259" w:lineRule="auto"/>
+        <w:ind w:left="1080" w:right="0" w:firstLine="0"/>
+      </w:pPr>
+      <w:r>
+        <w:t>High elevation: snow, rock, tundra</w:t>
+      </w:r>
+    </w:p>
+    <w:p>
+      <w:pPr>
+        <w:pStyle w:val="ListParagraph"/>
+        <w:spacing w:after="0" w:line="259" w:lineRule="auto"/>
+        <w:ind w:left="1080" w:right="0" w:firstLine="0"/>
+      </w:pPr>
+    </w:p>
+    <w:p>
+      <w:pPr>
+        <w:spacing w:after="0" w:line="259" w:lineRule="auto"/>
+        <w:ind w:right="0"/>
+      </w:pPr>
+      <w:r>
+        <w:t>Whittaker categozorixed two abiotic factor: temperature and precipitation</w:t>
+      </w:r>
     </w:p>
     <w:sectPr>
       <w:pgSz w:w="12240" w:h="15840"/>
@@ -1195,6 +1133,95 @@
     </w:lvl>
   </w:abstractNum>
   <w:abstractNum w:abstractNumId="2" w15:restartNumberingAfterBreak="0">
+    <w:nsid w:val="1A4D3ABD"/>
+    <w:multiLevelType w:val="hybridMultilevel"/>
+    <w:tmpl w:val="A776D76C"/>
+    <w:lvl w:ilvl="0" w:tplc="0409000F">
+      <w:start w:val="1"/>
+      <w:numFmt w:val="decimal"/>
+      <w:lvlText w:val="%1."/>
+      <w:lvlJc w:val="left"/>
+      <w:pPr>
+        <w:ind w:left="720" w:hanging="360"/>
+      </w:pPr>
+      <w:rPr>
+        <w:rFonts w:hint="default"/>
+      </w:rPr>
+    </w:lvl>
+    <w:lvl w:ilvl="1" w:tplc="04090019" w:tentative="1">
+      <w:start w:val="1"/>
+      <w:numFmt w:val="lowerLetter"/>
+      <w:lvlText w:val="%2."/>
+      <w:lvlJc w:val="left"/>
+      <w:pPr>
+        <w:ind w:left="1440" w:hanging="360"/>
+      </w:pPr>
+    </w:lvl>
+    <w:lvl w:ilvl="2" w:tplc="0409001B" w:tentative="1">
+      <w:start w:val="1"/>
+      <w:numFmt w:val="lowerRoman"/>
+      <w:lvlText w:val="%3."/>
+      <w:lvlJc w:val="right"/>
+      <w:pPr>
+        <w:ind w:left="2160" w:hanging="180"/>
+      </w:pPr>
+    </w:lvl>
+    <w:lvl w:ilvl="3" w:tplc="0409000F" w:tentative="1">
+      <w:start w:val="1"/>
+      <w:numFmt w:val="decimal"/>
+      <w:lvlText w:val="%4."/>
+      <w:lvlJc w:val="left"/>
+      <w:pPr>
+        <w:ind w:left="2880" w:hanging="360"/>
+      </w:pPr>
+    </w:lvl>
+    <w:lvl w:ilvl="4" w:tplc="04090019" w:tentative="1">
+      <w:start w:val="1"/>
+      <w:numFmt w:val="lowerLetter"/>
+      <w:lvlText w:val="%5."/>
+      <w:lvlJc w:val="left"/>
+      <w:pPr>
+        <w:ind w:left="3600" w:hanging="360"/>
+      </w:pPr>
+    </w:lvl>
+    <w:lvl w:ilvl="5" w:tplc="0409001B" w:tentative="1">
+      <w:start w:val="1"/>
+      <w:numFmt w:val="lowerRoman"/>
+      <w:lvlText w:val="%6."/>
+      <w:lvlJc w:val="right"/>
+      <w:pPr>
+        <w:ind w:left="4320" w:hanging="180"/>
+      </w:pPr>
+    </w:lvl>
+    <w:lvl w:ilvl="6" w:tplc="0409000F" w:tentative="1">
+      <w:start w:val="1"/>
+      <w:numFmt w:val="decimal"/>
+      <w:lvlText w:val="%7."/>
+      <w:lvlJc w:val="left"/>
+      <w:pPr>
+        <w:ind w:left="5040" w:hanging="360"/>
+      </w:pPr>
+    </w:lvl>
+    <w:lvl w:ilvl="7" w:tplc="04090019" w:tentative="1">
+      <w:start w:val="1"/>
+      <w:numFmt w:val="lowerLetter"/>
+      <w:lvlText w:val="%8."/>
+      <w:lvlJc w:val="left"/>
+      <w:pPr>
+        <w:ind w:left="5760" w:hanging="360"/>
+      </w:pPr>
+    </w:lvl>
+    <w:lvl w:ilvl="8" w:tplc="0409001B" w:tentative="1">
+      <w:start w:val="1"/>
+      <w:numFmt w:val="lowerRoman"/>
+      <w:lvlText w:val="%9."/>
+      <w:lvlJc w:val="right"/>
+      <w:pPr>
+        <w:ind w:left="6480" w:hanging="180"/>
+      </w:pPr>
+    </w:lvl>
+  </w:abstractNum>
+  <w:abstractNum w:abstractNumId="3" w15:restartNumberingAfterBreak="0">
     <w:nsid w:val="330742E3"/>
     <w:multiLevelType w:val="hybridMultilevel"/>
     <w:tmpl w:val="99166F0A"/>
@@ -1406,7 +1433,7 @@
       </w:rPr>
     </w:lvl>
   </w:abstractNum>
-  <w:abstractNum w:abstractNumId="3" w15:restartNumberingAfterBreak="0">
+  <w:abstractNum w:abstractNumId="4" w15:restartNumberingAfterBreak="0">
     <w:nsid w:val="650E24E6"/>
     <w:multiLevelType w:val="hybridMultilevel"/>
     <w:tmpl w:val="787EF74A"/>
@@ -1496,16 +1523,19 @@
     </w:lvl>
   </w:abstractNum>
   <w:num w:numId="1" w16cid:durableId="607393544">
-    <w:abstractNumId w:val="2"/>
+    <w:abstractNumId w:val="3"/>
   </w:num>
   <w:num w:numId="2" w16cid:durableId="2068406598">
     <w:abstractNumId w:val="1"/>
   </w:num>
   <w:num w:numId="3" w16cid:durableId="1397047534">
-    <w:abstractNumId w:val="3"/>
+    <w:abstractNumId w:val="4"/>
   </w:num>
   <w:num w:numId="4" w16cid:durableId="1888909401">
     <w:abstractNumId w:val="0"/>
+  </w:num>
+  <w:num w:numId="5" w16cid:durableId="850296815">
+    <w:abstractNumId w:val="2"/>
   </w:num>
 </w:numbering>
 </file>
@@ -1922,6 +1952,7 @@
   <w:style w:type="character" w:default="1" w:styleId="DefaultParagraphFont">
     <w:name w:val="Default Paragraph Font"/>
     <w:uiPriority w:val="1"/>
+    <w:semiHidden/>
     <w:unhideWhenUsed/>
   </w:style>
   <w:style w:type="table" w:default="1" w:styleId="TableNormal">
@@ -1978,6 +2009,18 @@
       <w:ind w:left="720"/>
       <w:contextualSpacing/>
     </w:pPr>
+  </w:style>
+  <w:style w:type="character" w:styleId="FollowedHyperlink">
+    <w:name w:val="FollowedHyperlink"/>
+    <w:basedOn w:val="DefaultParagraphFont"/>
+    <w:uiPriority w:val="99"/>
+    <w:semiHidden/>
+    <w:unhideWhenUsed/>
+    <w:rsid w:val="007928E6"/>
+    <w:rPr>
+      <w:color w:val="96607D" w:themeColor="followedHyperlink"/>
+      <w:u w:val="single"/>
+    </w:rPr>
   </w:style>
 </w:styles>
 </file>

</xml_diff>